<commit_message>
update: report Lab 2
</commit_message>
<xml_diff>
--- a/Lab2/ReportLab2.docx
+++ b/Lab2/ReportLab2.docx
@@ -368,11 +368,9 @@
       <w:r>
         <w:t xml:space="preserve">For the OLED emulation power consumption, the transformations used are slightly different. In this scenario what is required is to adapt the image to the voltage supply. Three functions </w:t>
       </w:r>
-      <w:proofErr w:type="gramStart"/>
-      <w:r>
-        <w:t>has</w:t>
-      </w:r>
-      <w:proofErr w:type="gramEnd"/>
+      <w:r>
+        <w:t>have</w:t>
+      </w:r>
       <w:r>
         <w:t xml:space="preserve"> been written:</w:t>
       </w:r>
@@ -1017,7 +1015,13 @@
     </w:p>
     <w:p>
       <w:r>
-        <w:t>This function optimizes the power consumption reducing the brightness of the image and rising the contrast to compensate.</w:t>
+        <w:t xml:space="preserve">This function optimizes the power consumption reducing the brightness of the image and rising the </w:t>
+      </w:r>
+      <w:r>
+        <w:t>saturation</w:t>
+      </w:r>
+      <w:r>
+        <w:t xml:space="preserve"> to compensate.</w:t>
       </w:r>
     </w:p>
     <w:p>
@@ -1798,6 +1802,35 @@
       <w:r>
         <w:t>The algorithm uses the SSIM as distance metric.</w:t>
       </w:r>
+      <w:r>
+        <w:t xml:space="preserve"> The algorithm is implemented in </w:t>
+      </w:r>
+      <w:r>
+        <w:rPr>
+          <w:i/>
+          <w:iCs/>
+        </w:rPr>
+        <w:t>“</w:t>
+      </w:r>
+      <w:proofErr w:type="spellStart"/>
+      <w:r>
+        <w:rPr>
+          <w:i/>
+          <w:iCs/>
+        </w:rPr>
+        <w:t>ImageEnergySaving.m</w:t>
+      </w:r>
+      <w:proofErr w:type="spellEnd"/>
+      <w:r>
+        <w:rPr>
+          <w:i/>
+          <w:iCs/>
+        </w:rPr>
+        <w:t>”</w:t>
+      </w:r>
+      <w:r>
+        <w:t xml:space="preserve"> </w:t>
+      </w:r>
     </w:p>
     <w:p>
       <w:pPr>
@@ -1916,9 +1949,2251 @@
     <w:p/>
     <w:p/>
     <w:p/>
+    <w:p>
+      <w:pPr>
+        <w:pStyle w:val="Heading2"/>
+      </w:pPr>
+      <w:r>
+        <w:lastRenderedPageBreak/>
+        <w:t>OLED power optimization</w:t>
+      </w:r>
+    </w:p>
+    <w:p>
+      <w:r>
+        <w:t xml:space="preserve">The power optimization of the OLED device is implemented through 3 main functions. The brightness scaling, contrast enhancement </w:t>
+      </w:r>
+      <w:r>
+        <w:t>and both. In particular the main idea is to reduce the brightness of the OLED and compensate the image distance using these functions.</w:t>
+      </w:r>
+    </w:p>
+    <w:p>
+      <w:pPr>
+        <w:keepNext/>
+      </w:pPr>
+      <w:r>
+        <w:rPr>
+          <w:noProof/>
+        </w:rPr>
+        <w:drawing>
+          <wp:inline distT="0" distB="0" distL="0" distR="0" wp14:anchorId="65C49D25" wp14:editId="527B194F">
+            <wp:extent cx="6120130" cy="2564130"/>
+            <wp:effectExtent l="0" t="0" r="0" b="7620"/>
+            <wp:docPr id="3" name="Picture 3"/>
+            <wp:cNvGraphicFramePr>
+              <a:graphicFrameLocks xmlns:a="http://schemas.openxmlformats.org/drawingml/2006/main" noChangeAspect="1"/>
+            </wp:cNvGraphicFramePr>
+            <a:graphic xmlns:a="http://schemas.openxmlformats.org/drawingml/2006/main">
+              <a:graphicData uri="http://schemas.openxmlformats.org/drawingml/2006/picture">
+                <pic:pic xmlns:pic="http://schemas.openxmlformats.org/drawingml/2006/picture">
+                  <pic:nvPicPr>
+                    <pic:cNvPr id="3" name="Picture 3"/>
+                    <pic:cNvPicPr/>
+                  </pic:nvPicPr>
+                  <pic:blipFill>
+                    <a:blip r:embed="rId16">
+                      <a:extLst>
+                        <a:ext uri="{28A0092B-C50C-407E-A947-70E740481C1C}">
+                          <a14:useLocalDpi xmlns:a14="http://schemas.microsoft.com/office/drawing/2010/main" val="0"/>
+                        </a:ext>
+                      </a:extLst>
+                    </a:blip>
+                    <a:stretch>
+                      <a:fillRect/>
+                    </a:stretch>
+                  </pic:blipFill>
+                  <pic:spPr>
+                    <a:xfrm>
+                      <a:off x="0" y="0"/>
+                      <a:ext cx="6120130" cy="2564130"/>
+                    </a:xfrm>
+                    <a:prstGeom prst="rect">
+                      <a:avLst/>
+                    </a:prstGeom>
+                  </pic:spPr>
+                </pic:pic>
+              </a:graphicData>
+            </a:graphic>
+          </wp:inline>
+        </w:drawing>
+      </w:r>
+    </w:p>
+    <w:p>
+      <w:pPr>
+        <w:pStyle w:val="Caption"/>
+        <w:jc w:val="center"/>
+        <w:rPr>
+          <w:sz w:val="20"/>
+          <w:szCs w:val="20"/>
+        </w:rPr>
+      </w:pPr>
+      <w:r>
+        <w:rPr>
+          <w:sz w:val="20"/>
+          <w:szCs w:val="20"/>
+        </w:rPr>
+        <w:t xml:space="preserve">Figure </w:t>
+      </w:r>
+      <w:r>
+        <w:rPr>
+          <w:sz w:val="20"/>
+          <w:szCs w:val="20"/>
+        </w:rPr>
+        <w:fldChar w:fldCharType="begin"/>
+      </w:r>
+      <w:r>
+        <w:rPr>
+          <w:sz w:val="20"/>
+          <w:szCs w:val="20"/>
+        </w:rPr>
+        <w:instrText xml:space="preserve"> SEQ Figure \* ARABIC </w:instrText>
+      </w:r>
+      <w:r>
+        <w:rPr>
+          <w:sz w:val="20"/>
+          <w:szCs w:val="20"/>
+        </w:rPr>
+        <w:fldChar w:fldCharType="separate"/>
+      </w:r>
+      <w:r>
+        <w:rPr>
+          <w:noProof/>
+          <w:sz w:val="20"/>
+          <w:szCs w:val="20"/>
+        </w:rPr>
+        <w:t>8</w:t>
+      </w:r>
+      <w:r>
+        <w:rPr>
+          <w:sz w:val="20"/>
+          <w:szCs w:val="20"/>
+        </w:rPr>
+        <w:fldChar w:fldCharType="end"/>
+      </w:r>
+      <w:r>
+        <w:rPr>
+          <w:sz w:val="20"/>
+          <w:szCs w:val="20"/>
+        </w:rPr>
+        <w:t xml:space="preserve"> - Pixel transformations</w:t>
+      </w:r>
+    </w:p>
+    <w:p>
+      <w:r>
+        <w:t xml:space="preserve">In order to improve the power – distance trade off is important to carefully relate the scaling factors with the DVS. To find the relation the luminance formula has been used. </w:t>
+      </w:r>
+    </w:p>
+    <w:p>
+      <m:oMathPara>
+        <m:oMath>
+          <m:r>
+            <w:rPr>
+              <w:rFonts w:ascii="Cambria Math" w:hAnsi="Cambria Math"/>
+            </w:rPr>
+            <m:t>L</m:t>
+          </m:r>
+          <m:d>
+            <m:dPr>
+              <m:ctrlPr>
+                <w:rPr>
+                  <w:rFonts w:ascii="Cambria Math" w:hAnsi="Cambria Math"/>
+                  <w:i/>
+                </w:rPr>
+              </m:ctrlPr>
+            </m:dPr>
+            <m:e>
+              <m:r>
+                <w:rPr>
+                  <w:rFonts w:ascii="Cambria Math" w:hAnsi="Cambria Math"/>
+                </w:rPr>
+                <m:t>x</m:t>
+              </m:r>
+            </m:e>
+          </m:d>
+          <m:r>
+            <w:rPr>
+              <w:rFonts w:ascii="Cambria Math" w:hAnsi="Cambria Math"/>
+            </w:rPr>
+            <m:t>=b*t(x)</m:t>
+          </m:r>
+        </m:oMath>
+      </m:oMathPara>
+    </w:p>
+    <w:p>
+      <w:r>
+        <w:t>Considering the brightness in a value [0, 1], is possible to create a model using the DVS input voltage. Knowing that the maximum voltage allowed by the emulator is possible to write the brightness as</w:t>
+      </w:r>
+    </w:p>
+    <w:p>
+      <m:oMathPara>
+        <m:oMath>
+          <m:r>
+            <w:rPr>
+              <w:rFonts w:ascii="Cambria Math" w:hAnsi="Cambria Math"/>
+            </w:rPr>
+            <m:t>b=</m:t>
+          </m:r>
+          <m:f>
+            <m:fPr>
+              <m:ctrlPr>
+                <w:rPr>
+                  <w:rFonts w:ascii="Cambria Math" w:hAnsi="Cambria Math"/>
+                  <w:i/>
+                </w:rPr>
+              </m:ctrlPr>
+            </m:fPr>
+            <m:num>
+              <m:r>
+                <w:rPr>
+                  <w:rFonts w:ascii="Cambria Math" w:hAnsi="Cambria Math"/>
+                </w:rPr>
+                <m:t>vd</m:t>
+              </m:r>
+              <m:sSub>
+                <m:sSubPr>
+                  <m:ctrlPr>
+                    <w:rPr>
+                      <w:rFonts w:ascii="Cambria Math" w:hAnsi="Cambria Math"/>
+                      <w:i/>
+                    </w:rPr>
+                  </m:ctrlPr>
+                </m:sSubPr>
+                <m:e>
+                  <m:r>
+                    <w:rPr>
+                      <w:rFonts w:ascii="Cambria Math" w:hAnsi="Cambria Math"/>
+                    </w:rPr>
+                    <m:t>d</m:t>
+                  </m:r>
+                </m:e>
+                <m:sub>
+                  <m:r>
+                    <w:rPr>
+                      <w:rFonts w:ascii="Cambria Math" w:hAnsi="Cambria Math"/>
+                    </w:rPr>
+                    <m:t>original</m:t>
+                  </m:r>
+                </m:sub>
+              </m:sSub>
+            </m:num>
+            <m:den>
+              <m:r>
+                <w:rPr>
+                  <w:rFonts w:ascii="Cambria Math" w:hAnsi="Cambria Math"/>
+                </w:rPr>
+                <m:t>vd</m:t>
+              </m:r>
+              <m:sSub>
+                <m:sSubPr>
+                  <m:ctrlPr>
+                    <w:rPr>
+                      <w:rFonts w:ascii="Cambria Math" w:hAnsi="Cambria Math"/>
+                      <w:i/>
+                    </w:rPr>
+                  </m:ctrlPr>
+                </m:sSubPr>
+                <m:e>
+                  <m:r>
+                    <w:rPr>
+                      <w:rFonts w:ascii="Cambria Math" w:hAnsi="Cambria Math"/>
+                    </w:rPr>
+                    <m:t>d</m:t>
+                  </m:r>
+                </m:e>
+                <m:sub>
+                  <m:r>
+                    <w:rPr>
+                      <w:rFonts w:ascii="Cambria Math" w:hAnsi="Cambria Math"/>
+                    </w:rPr>
+                    <m:t>target</m:t>
+                  </m:r>
+                </m:sub>
+              </m:sSub>
+            </m:den>
+          </m:f>
+          <m:r>
+            <w:rPr>
+              <w:rFonts w:ascii="Cambria Math" w:hAnsi="Cambria Math"/>
+            </w:rPr>
+            <m:t xml:space="preserve"> ,where </m:t>
+          </m:r>
+          <m:r>
+            <w:rPr>
+              <w:rFonts w:ascii="Cambria Math" w:hAnsi="Cambria Math"/>
+            </w:rPr>
+            <m:t>v</m:t>
+          </m:r>
+          <m:sSub>
+            <m:sSubPr>
+              <m:ctrlPr>
+                <w:rPr>
+                  <w:rFonts w:ascii="Cambria Math" w:hAnsi="Cambria Math"/>
+                  <w:i/>
+                </w:rPr>
+              </m:ctrlPr>
+            </m:sSubPr>
+            <m:e>
+              <m:r>
+                <w:rPr>
+                  <w:rFonts w:ascii="Cambria Math" w:hAnsi="Cambria Math"/>
+                </w:rPr>
+                <m:t>dd</m:t>
+              </m:r>
+            </m:e>
+            <m:sub>
+              <m:r>
+                <w:rPr>
+                  <w:rFonts w:ascii="Cambria Math" w:hAnsi="Cambria Math"/>
+                </w:rPr>
+                <m:t>original</m:t>
+              </m:r>
+            </m:sub>
+          </m:sSub>
+          <m:r>
+            <w:rPr>
+              <w:rFonts w:ascii="Cambria Math" w:hAnsi="Cambria Math"/>
+            </w:rPr>
+            <m:t>=15V</m:t>
+          </m:r>
+        </m:oMath>
+      </m:oMathPara>
+    </w:p>
+    <w:p>
+      <w:r>
+        <w:t xml:space="preserve">Using this formula is possible to relate the luminance with the DVS voltage. </w:t>
+      </w:r>
+    </w:p>
+    <w:p>
+      <w:r>
+        <w:t>For brightness compensation</w:t>
+      </w:r>
+    </w:p>
+    <w:p>
+      <m:oMathPara>
+        <m:oMath>
+          <m:r>
+            <w:rPr>
+              <w:rFonts w:ascii="Cambria Math" w:hAnsi="Cambria Math"/>
+            </w:rPr>
+            <m:t>L</m:t>
+          </m:r>
+          <m:d>
+            <m:dPr>
+              <m:ctrlPr>
+                <w:rPr>
+                  <w:rFonts w:ascii="Cambria Math" w:hAnsi="Cambria Math"/>
+                  <w:i/>
+                </w:rPr>
+              </m:ctrlPr>
+            </m:dPr>
+            <m:e>
+              <m:r>
+                <w:rPr>
+                  <w:rFonts w:ascii="Cambria Math" w:hAnsi="Cambria Math"/>
+                </w:rPr>
+                <m:t>x</m:t>
+              </m:r>
+            </m:e>
+          </m:d>
+          <m:r>
+            <w:rPr>
+              <w:rFonts w:ascii="Cambria Math" w:hAnsi="Cambria Math"/>
+            </w:rPr>
+            <m:t>=</m:t>
+          </m:r>
+          <m:sSup>
+            <m:sSupPr>
+              <m:ctrlPr>
+                <w:rPr>
+                  <w:rFonts w:ascii="Cambria Math" w:hAnsi="Cambria Math"/>
+                  <w:i/>
+                </w:rPr>
+              </m:ctrlPr>
+            </m:sSupPr>
+            <m:e>
+              <m:r>
+                <w:rPr>
+                  <w:rFonts w:ascii="Cambria Math" w:hAnsi="Cambria Math"/>
+                </w:rPr>
+                <m:t>L</m:t>
+              </m:r>
+            </m:e>
+            <m:sup>
+              <m:r>
+                <w:rPr>
+                  <w:rFonts w:ascii="Cambria Math" w:hAnsi="Cambria Math"/>
+                </w:rPr>
+                <m:t>'</m:t>
+              </m:r>
+            </m:sup>
+          </m:sSup>
+          <m:d>
+            <m:dPr>
+              <m:ctrlPr>
+                <w:rPr>
+                  <w:rFonts w:ascii="Cambria Math" w:hAnsi="Cambria Math"/>
+                  <w:i/>
+                </w:rPr>
+              </m:ctrlPr>
+            </m:dPr>
+            <m:e>
+              <m:r>
+                <w:rPr>
+                  <w:rFonts w:ascii="Cambria Math" w:hAnsi="Cambria Math"/>
+                </w:rPr>
+                <m:t>x</m:t>
+              </m:r>
+            </m:e>
+          </m:d>
+          <m:r>
+            <w:rPr>
+              <w:rFonts w:ascii="Cambria Math" w:hAnsi="Cambria Math"/>
+            </w:rPr>
+            <m:t>→t</m:t>
+          </m:r>
+          <m:d>
+            <m:dPr>
+              <m:ctrlPr>
+                <w:rPr>
+                  <w:rFonts w:ascii="Cambria Math" w:hAnsi="Cambria Math"/>
+                  <w:i/>
+                </w:rPr>
+              </m:ctrlPr>
+            </m:dPr>
+            <m:e>
+              <m:r>
+                <w:rPr>
+                  <w:rFonts w:ascii="Cambria Math" w:hAnsi="Cambria Math"/>
+                </w:rPr>
+                <m:t>x</m:t>
+              </m:r>
+            </m:e>
+          </m:d>
+          <m:r>
+            <w:rPr>
+              <w:rFonts w:ascii="Cambria Math" w:hAnsi="Cambria Math"/>
+            </w:rPr>
+            <m:t>∙</m:t>
+          </m:r>
+          <m:sSub>
+            <m:sSubPr>
+              <m:ctrlPr>
+                <w:rPr>
+                  <w:rFonts w:ascii="Cambria Math" w:hAnsi="Cambria Math"/>
+                  <w:i/>
+                </w:rPr>
+              </m:ctrlPr>
+            </m:sSubPr>
+            <m:e>
+              <m:r>
+                <w:rPr>
+                  <w:rFonts w:ascii="Cambria Math" w:hAnsi="Cambria Math"/>
+                </w:rPr>
+                <m:t>b</m:t>
+              </m:r>
+            </m:e>
+            <m:sub>
+              <m:r>
+                <w:rPr>
+                  <w:rFonts w:ascii="Cambria Math" w:hAnsi="Cambria Math"/>
+                </w:rPr>
+                <m:t>original</m:t>
+              </m:r>
+            </m:sub>
+          </m:sSub>
+          <m:r>
+            <w:rPr>
+              <w:rFonts w:ascii="Cambria Math" w:hAnsi="Cambria Math"/>
+            </w:rPr>
+            <m:t>=</m:t>
+          </m:r>
+          <m:sSup>
+            <m:sSupPr>
+              <m:ctrlPr>
+                <w:rPr>
+                  <w:rFonts w:ascii="Cambria Math" w:hAnsi="Cambria Math"/>
+                  <w:i/>
+                </w:rPr>
+              </m:ctrlPr>
+            </m:sSupPr>
+            <m:e>
+              <m:r>
+                <w:rPr>
+                  <w:rFonts w:ascii="Cambria Math" w:hAnsi="Cambria Math"/>
+                </w:rPr>
+                <m:t>t</m:t>
+              </m:r>
+            </m:e>
+            <m:sup>
+              <m:r>
+                <w:rPr>
+                  <w:rFonts w:ascii="Cambria Math" w:hAnsi="Cambria Math"/>
+                </w:rPr>
+                <m:t>'</m:t>
+              </m:r>
+            </m:sup>
+          </m:sSup>
+          <m:d>
+            <m:dPr>
+              <m:ctrlPr>
+                <w:rPr>
+                  <w:rFonts w:ascii="Cambria Math" w:hAnsi="Cambria Math"/>
+                  <w:i/>
+                </w:rPr>
+              </m:ctrlPr>
+            </m:dPr>
+            <m:e>
+              <m:r>
+                <w:rPr>
+                  <w:rFonts w:ascii="Cambria Math" w:hAnsi="Cambria Math"/>
+                </w:rPr>
+                <m:t>x</m:t>
+              </m:r>
+            </m:e>
+          </m:d>
+          <m:r>
+            <w:rPr>
+              <w:rFonts w:ascii="Cambria Math" w:hAnsi="Cambria Math"/>
+            </w:rPr>
+            <m:t>∙</m:t>
+          </m:r>
+          <m:sSub>
+            <m:sSubPr>
+              <m:ctrlPr>
+                <w:rPr>
+                  <w:rFonts w:ascii="Cambria Math" w:hAnsi="Cambria Math"/>
+                  <w:i/>
+                </w:rPr>
+              </m:ctrlPr>
+            </m:sSubPr>
+            <m:e>
+              <m:r>
+                <w:rPr>
+                  <w:rFonts w:ascii="Cambria Math" w:hAnsi="Cambria Math"/>
+                </w:rPr>
+                <m:t>b</m:t>
+              </m:r>
+            </m:e>
+            <m:sub>
+              <m:r>
+                <w:rPr>
+                  <w:rFonts w:ascii="Cambria Math" w:hAnsi="Cambria Math"/>
+                </w:rPr>
+                <m:t>scaled</m:t>
+              </m:r>
+            </m:sub>
+          </m:sSub>
+          <m:r>
+            <w:rPr>
+              <w:rFonts w:ascii="Cambria Math" w:hAnsi="Cambria Math"/>
+            </w:rPr>
+            <m:t>→x∙</m:t>
+          </m:r>
+          <m:sSub>
+            <m:sSubPr>
+              <m:ctrlPr>
+                <w:rPr>
+                  <w:rFonts w:ascii="Cambria Math" w:hAnsi="Cambria Math"/>
+                  <w:i/>
+                </w:rPr>
+              </m:ctrlPr>
+            </m:sSubPr>
+            <m:e>
+              <m:r>
+                <w:rPr>
+                  <w:rFonts w:ascii="Cambria Math" w:hAnsi="Cambria Math"/>
+                </w:rPr>
+                <m:t>b</m:t>
+              </m:r>
+            </m:e>
+            <m:sub>
+              <m:r>
+                <w:rPr>
+                  <w:rFonts w:ascii="Cambria Math" w:hAnsi="Cambria Math"/>
+                </w:rPr>
+                <m:t>original</m:t>
+              </m:r>
+            </m:sub>
+          </m:sSub>
+          <m:r>
+            <w:rPr>
+              <w:rFonts w:ascii="Cambria Math" w:hAnsi="Cambria Math"/>
+            </w:rPr>
+            <m:t>=</m:t>
+          </m:r>
+          <m:d>
+            <m:dPr>
+              <m:ctrlPr>
+                <w:rPr>
+                  <w:rFonts w:ascii="Cambria Math" w:hAnsi="Cambria Math"/>
+                  <w:i/>
+                </w:rPr>
+              </m:ctrlPr>
+            </m:dPr>
+            <m:e>
+              <m:r>
+                <w:rPr>
+                  <w:rFonts w:ascii="Cambria Math" w:hAnsi="Cambria Math"/>
+                </w:rPr>
+                <m:t>x+k</m:t>
+              </m:r>
+            </m:e>
+          </m:d>
+          <m:r>
+            <w:rPr>
+              <w:rFonts w:ascii="Cambria Math" w:hAnsi="Cambria Math"/>
+            </w:rPr>
+            <m:t>∙</m:t>
+          </m:r>
+          <m:sSub>
+            <m:sSubPr>
+              <m:ctrlPr>
+                <w:rPr>
+                  <w:rFonts w:ascii="Cambria Math" w:hAnsi="Cambria Math"/>
+                  <w:i/>
+                </w:rPr>
+              </m:ctrlPr>
+            </m:sSubPr>
+            <m:e>
+              <m:r>
+                <w:rPr>
+                  <w:rFonts w:ascii="Cambria Math" w:hAnsi="Cambria Math"/>
+                </w:rPr>
+                <m:t>b</m:t>
+              </m:r>
+            </m:e>
+            <m:sub>
+              <m:r>
+                <w:rPr>
+                  <w:rFonts w:ascii="Cambria Math" w:hAnsi="Cambria Math"/>
+                </w:rPr>
+                <m:t>scaled</m:t>
+              </m:r>
+            </m:sub>
+          </m:sSub>
+          <m:r>
+            <w:rPr>
+              <w:rFonts w:ascii="Cambria Math" w:hAnsi="Cambria Math"/>
+            </w:rPr>
+            <m:t xml:space="preserve">→       </m:t>
+          </m:r>
+        </m:oMath>
+      </m:oMathPara>
+    </w:p>
+    <w:p>
+      <m:oMathPara>
+        <m:oMath>
+          <m:r>
+            <w:rPr>
+              <w:rFonts w:ascii="Cambria Math" w:hAnsi="Cambria Math"/>
+            </w:rPr>
+            <m:t>k=x∙</m:t>
+          </m:r>
+          <m:f>
+            <m:fPr>
+              <m:ctrlPr>
+                <w:rPr>
+                  <w:rFonts w:ascii="Cambria Math" w:hAnsi="Cambria Math"/>
+                  <w:i/>
+                </w:rPr>
+              </m:ctrlPr>
+            </m:fPr>
+            <m:num>
+              <m:sSub>
+                <m:sSubPr>
+                  <m:ctrlPr>
+                    <w:rPr>
+                      <w:rFonts w:ascii="Cambria Math" w:hAnsi="Cambria Math"/>
+                      <w:i/>
+                    </w:rPr>
+                  </m:ctrlPr>
+                </m:sSubPr>
+                <m:e>
+                  <m:r>
+                    <w:rPr>
+                      <w:rFonts w:ascii="Cambria Math" w:hAnsi="Cambria Math"/>
+                    </w:rPr>
+                    <m:t>b</m:t>
+                  </m:r>
+                </m:e>
+                <m:sub>
+                  <m:r>
+                    <w:rPr>
+                      <w:rFonts w:ascii="Cambria Math" w:hAnsi="Cambria Math"/>
+                    </w:rPr>
+                    <m:t>original</m:t>
+                  </m:r>
+                </m:sub>
+              </m:sSub>
+              <m:r>
+                <w:rPr>
+                  <w:rFonts w:ascii="Cambria Math" w:hAnsi="Cambria Math"/>
+                </w:rPr>
+                <m:t>-</m:t>
+              </m:r>
+              <m:sSub>
+                <m:sSubPr>
+                  <m:ctrlPr>
+                    <w:rPr>
+                      <w:rFonts w:ascii="Cambria Math" w:hAnsi="Cambria Math"/>
+                      <w:i/>
+                    </w:rPr>
+                  </m:ctrlPr>
+                </m:sSubPr>
+                <m:e>
+                  <m:r>
+                    <w:rPr>
+                      <w:rFonts w:ascii="Cambria Math" w:hAnsi="Cambria Math"/>
+                    </w:rPr>
+                    <m:t>b</m:t>
+                  </m:r>
+                </m:e>
+                <m:sub>
+                  <m:r>
+                    <w:rPr>
+                      <w:rFonts w:ascii="Cambria Math" w:hAnsi="Cambria Math"/>
+                    </w:rPr>
+                    <m:t>scaled</m:t>
+                  </m:r>
+                </m:sub>
+              </m:sSub>
+            </m:num>
+            <m:den>
+              <m:sSub>
+                <m:sSubPr>
+                  <m:ctrlPr>
+                    <w:rPr>
+                      <w:rFonts w:ascii="Cambria Math" w:hAnsi="Cambria Math"/>
+                      <w:i/>
+                    </w:rPr>
+                  </m:ctrlPr>
+                </m:sSubPr>
+                <m:e>
+                  <m:r>
+                    <w:rPr>
+                      <w:rFonts w:ascii="Cambria Math" w:hAnsi="Cambria Math"/>
+                    </w:rPr>
+                    <m:t>b</m:t>
+                  </m:r>
+                </m:e>
+                <m:sub>
+                  <m:r>
+                    <w:rPr>
+                      <w:rFonts w:ascii="Cambria Math" w:hAnsi="Cambria Math"/>
+                    </w:rPr>
+                    <m:t>scaled</m:t>
+                  </m:r>
+                </m:sub>
+              </m:sSub>
+            </m:den>
+          </m:f>
+        </m:oMath>
+      </m:oMathPara>
+    </w:p>
+    <w:p>
+      <w:r>
+        <w:t>K depends on value of the current pixel x (range in [0,1]). So, considering the brightness relation and an average value of x the constant became</w:t>
+      </w:r>
+      <m:oMath>
+        <m:r>
+          <w:rPr>
+            <w:rFonts w:ascii="Cambria Math" w:hAnsi="Cambria Math"/>
+          </w:rPr>
+          <w:br/>
+        </m:r>
+      </m:oMath>
+      <m:oMathPara>
+        <m:oMath>
+          <m:r>
+            <w:rPr>
+              <w:rFonts w:ascii="Cambria Math" w:hAnsi="Cambria Math"/>
+            </w:rPr>
+            <m:t>k=</m:t>
+          </m:r>
+          <m:r>
+            <w:rPr>
+              <w:rFonts w:ascii="Cambria Math" w:hAnsi="Cambria Math"/>
+            </w:rPr>
+            <m:t>0.5</m:t>
+          </m:r>
+          <m:r>
+            <w:rPr>
+              <w:rFonts w:ascii="Cambria Math" w:hAnsi="Cambria Math"/>
+            </w:rPr>
+            <m:t>∙</m:t>
+          </m:r>
+          <m:r>
+            <w:rPr>
+              <w:rFonts w:ascii="Cambria Math" w:hAnsi="Cambria Math"/>
+            </w:rPr>
+            <m:t xml:space="preserve">( </m:t>
+          </m:r>
+          <m:f>
+            <m:fPr>
+              <m:ctrlPr>
+                <w:rPr>
+                  <w:rFonts w:ascii="Cambria Math" w:hAnsi="Cambria Math"/>
+                  <w:i/>
+                </w:rPr>
+              </m:ctrlPr>
+            </m:fPr>
+            <m:num>
+              <m:r>
+                <w:rPr>
+                  <w:rFonts w:ascii="Cambria Math" w:hAnsi="Cambria Math"/>
+                </w:rPr>
+                <m:t>vd</m:t>
+              </m:r>
+              <m:sSub>
+                <m:sSubPr>
+                  <m:ctrlPr>
+                    <w:rPr>
+                      <w:rFonts w:ascii="Cambria Math" w:hAnsi="Cambria Math"/>
+                      <w:i/>
+                    </w:rPr>
+                  </m:ctrlPr>
+                </m:sSubPr>
+                <m:e>
+                  <m:r>
+                    <w:rPr>
+                      <w:rFonts w:ascii="Cambria Math" w:hAnsi="Cambria Math"/>
+                    </w:rPr>
+                    <m:t>d</m:t>
+                  </m:r>
+                </m:e>
+                <m:sub>
+                  <m:r>
+                    <w:rPr>
+                      <w:rFonts w:ascii="Cambria Math" w:hAnsi="Cambria Math"/>
+                    </w:rPr>
+                    <m:t>original</m:t>
+                  </m:r>
+                </m:sub>
+              </m:sSub>
+            </m:num>
+            <m:den>
+              <m:r>
+                <w:rPr>
+                  <w:rFonts w:ascii="Cambria Math" w:hAnsi="Cambria Math"/>
+                </w:rPr>
+                <m:t>vd</m:t>
+              </m:r>
+              <m:sSub>
+                <m:sSubPr>
+                  <m:ctrlPr>
+                    <w:rPr>
+                      <w:rFonts w:ascii="Cambria Math" w:hAnsi="Cambria Math"/>
+                      <w:i/>
+                    </w:rPr>
+                  </m:ctrlPr>
+                </m:sSubPr>
+                <m:e>
+                  <m:r>
+                    <w:rPr>
+                      <w:rFonts w:ascii="Cambria Math" w:hAnsi="Cambria Math"/>
+                    </w:rPr>
+                    <m:t>d</m:t>
+                  </m:r>
+                </m:e>
+                <m:sub>
+                  <m:r>
+                    <w:rPr>
+                      <w:rFonts w:ascii="Cambria Math" w:hAnsi="Cambria Math"/>
+                    </w:rPr>
+                    <m:t>target</m:t>
+                  </m:r>
+                </m:sub>
+              </m:sSub>
+            </m:den>
+          </m:f>
+          <m:r>
+            <w:rPr>
+              <w:rFonts w:ascii="Cambria Math" w:hAnsi="Cambria Math"/>
+            </w:rPr>
+            <m:t>-1)</m:t>
+          </m:r>
+        </m:oMath>
+      </m:oMathPara>
+    </w:p>
+    <w:p>
+      <w:r>
+        <w:lastRenderedPageBreak/>
+        <w:t>Applying the same formulation for contrast scaling, the scaling factor results</w:t>
+      </w:r>
+    </w:p>
+    <w:p>
+      <m:oMathPara>
+        <m:oMath>
+          <m:r>
+            <w:rPr>
+              <w:rFonts w:ascii="Cambria Math" w:hAnsi="Cambria Math"/>
+            </w:rPr>
+            <m:t>k=</m:t>
+          </m:r>
+          <m:f>
+            <m:fPr>
+              <m:ctrlPr>
+                <w:rPr>
+                  <w:rFonts w:ascii="Cambria Math" w:hAnsi="Cambria Math"/>
+                  <w:i/>
+                </w:rPr>
+              </m:ctrlPr>
+            </m:fPr>
+            <m:num>
+              <m:r>
+                <w:rPr>
+                  <w:rFonts w:ascii="Cambria Math" w:hAnsi="Cambria Math"/>
+                </w:rPr>
+                <m:t>vd</m:t>
+              </m:r>
+              <m:sSub>
+                <m:sSubPr>
+                  <m:ctrlPr>
+                    <w:rPr>
+                      <w:rFonts w:ascii="Cambria Math" w:hAnsi="Cambria Math"/>
+                      <w:i/>
+                    </w:rPr>
+                  </m:ctrlPr>
+                </m:sSubPr>
+                <m:e>
+                  <m:r>
+                    <w:rPr>
+                      <w:rFonts w:ascii="Cambria Math" w:hAnsi="Cambria Math"/>
+                    </w:rPr>
+                    <m:t>d</m:t>
+                  </m:r>
+                </m:e>
+                <m:sub>
+                  <m:r>
+                    <w:rPr>
+                      <w:rFonts w:ascii="Cambria Math" w:hAnsi="Cambria Math"/>
+                    </w:rPr>
+                    <m:t>target</m:t>
+                  </m:r>
+                </m:sub>
+              </m:sSub>
+            </m:num>
+            <m:den>
+              <m:r>
+                <w:rPr>
+                  <w:rFonts w:ascii="Cambria Math" w:hAnsi="Cambria Math"/>
+                </w:rPr>
+                <m:t>vd</m:t>
+              </m:r>
+              <m:sSub>
+                <m:sSubPr>
+                  <m:ctrlPr>
+                    <w:rPr>
+                      <w:rFonts w:ascii="Cambria Math" w:hAnsi="Cambria Math"/>
+                      <w:i/>
+                    </w:rPr>
+                  </m:ctrlPr>
+                </m:sSubPr>
+                <m:e>
+                  <m:r>
+                    <w:rPr>
+                      <w:rFonts w:ascii="Cambria Math" w:hAnsi="Cambria Math"/>
+                    </w:rPr>
+                    <m:t>d</m:t>
+                  </m:r>
+                </m:e>
+                <m:sub>
+                  <m:r>
+                    <w:rPr>
+                      <w:rFonts w:ascii="Cambria Math" w:hAnsi="Cambria Math"/>
+                    </w:rPr>
+                    <m:t>original</m:t>
+                  </m:r>
+                </m:sub>
+              </m:sSub>
+            </m:den>
+          </m:f>
+        </m:oMath>
+      </m:oMathPara>
+    </w:p>
+    <w:p>
+      <w:r>
+        <w:t xml:space="preserve">Using these relations, the two values </w:t>
+      </w:r>
+      <w:r>
+        <w:rPr>
+          <w:i/>
+          <w:iCs/>
+        </w:rPr>
+        <w:t>gu</w:t>
+      </w:r>
+      <w:r>
+        <w:t xml:space="preserve"> and </w:t>
+      </w:r>
+      <w:r>
+        <w:rPr>
+          <w:i/>
+          <w:iCs/>
+        </w:rPr>
+        <w:t>gl</w:t>
+      </w:r>
+      <w:r>
+        <w:rPr>
+          <w:i/>
+          <w:iCs/>
+        </w:rPr>
+        <w:t xml:space="preserve"> </w:t>
+      </w:r>
+      <w:r>
+        <w:t>for concurrent brightness and contrast are modeled as</w:t>
+      </w:r>
+    </w:p>
+    <w:p>
+      <m:oMathPara>
+        <m:oMath>
+          <m:r>
+            <w:rPr>
+              <w:rFonts w:ascii="Cambria Math" w:hAnsi="Cambria Math"/>
+            </w:rPr>
+            <m:t>gl= -</m:t>
+          </m:r>
+          <m:f>
+            <m:fPr>
+              <m:ctrlPr>
+                <w:rPr>
+                  <w:rFonts w:ascii="Cambria Math" w:hAnsi="Cambria Math"/>
+                  <w:i/>
+                </w:rPr>
+              </m:ctrlPr>
+            </m:fPr>
+            <m:num>
+              <m:r>
+                <w:rPr>
+                  <w:rFonts w:ascii="Cambria Math" w:hAnsi="Cambria Math"/>
+                </w:rPr>
+                <m:t>1-</m:t>
+              </m:r>
+              <m:f>
+                <m:fPr>
+                  <m:ctrlPr>
+                    <w:rPr>
+                      <w:rFonts w:ascii="Cambria Math" w:hAnsi="Cambria Math"/>
+                      <w:i/>
+                    </w:rPr>
+                  </m:ctrlPr>
+                </m:fPr>
+                <m:num>
+                  <m:r>
+                    <w:rPr>
+                      <w:rFonts w:ascii="Cambria Math" w:hAnsi="Cambria Math"/>
+                    </w:rPr>
+                    <m:t>vd</m:t>
+                  </m:r>
+                  <m:sSub>
+                    <m:sSubPr>
+                      <m:ctrlPr>
+                        <w:rPr>
+                          <w:rFonts w:ascii="Cambria Math" w:hAnsi="Cambria Math"/>
+                          <w:i/>
+                        </w:rPr>
+                      </m:ctrlPr>
+                    </m:sSubPr>
+                    <m:e>
+                      <m:r>
+                        <w:rPr>
+                          <w:rFonts w:ascii="Cambria Math" w:hAnsi="Cambria Math"/>
+                        </w:rPr>
+                        <m:t>d</m:t>
+                      </m:r>
+                    </m:e>
+                    <m:sub>
+                      <m:r>
+                        <w:rPr>
+                          <w:rFonts w:ascii="Cambria Math" w:hAnsi="Cambria Math"/>
+                        </w:rPr>
+                        <m:t>original</m:t>
+                      </m:r>
+                    </m:sub>
+                  </m:sSub>
+                </m:num>
+                <m:den>
+                  <m:r>
+                    <w:rPr>
+                      <w:rFonts w:ascii="Cambria Math" w:hAnsi="Cambria Math"/>
+                    </w:rPr>
+                    <m:t>vd</m:t>
+                  </m:r>
+                  <m:sSub>
+                    <m:sSubPr>
+                      <m:ctrlPr>
+                        <w:rPr>
+                          <w:rFonts w:ascii="Cambria Math" w:hAnsi="Cambria Math"/>
+                          <w:i/>
+                        </w:rPr>
+                      </m:ctrlPr>
+                    </m:sSubPr>
+                    <m:e>
+                      <m:r>
+                        <w:rPr>
+                          <w:rFonts w:ascii="Cambria Math" w:hAnsi="Cambria Math"/>
+                        </w:rPr>
+                        <m:t>d</m:t>
+                      </m:r>
+                    </m:e>
+                    <m:sub>
+                      <m:r>
+                        <w:rPr>
+                          <w:rFonts w:ascii="Cambria Math" w:hAnsi="Cambria Math"/>
+                        </w:rPr>
+                        <m:t>target</m:t>
+                      </m:r>
+                    </m:sub>
+                  </m:sSub>
+                </m:den>
+              </m:f>
+            </m:num>
+            <m:den>
+              <m:r>
+                <w:rPr>
+                  <w:rFonts w:ascii="Cambria Math" w:hAnsi="Cambria Math"/>
+                </w:rPr>
+                <m:t>2</m:t>
+              </m:r>
+            </m:den>
+          </m:f>
+          <m:r>
+            <w:rPr>
+              <w:rFonts w:ascii="Cambria Math" w:hAnsi="Cambria Math"/>
+            </w:rPr>
+            <m:t xml:space="preserve"> ∙</m:t>
+          </m:r>
+          <m:f>
+            <m:fPr>
+              <m:ctrlPr>
+                <w:rPr>
+                  <w:rFonts w:ascii="Cambria Math" w:hAnsi="Cambria Math"/>
+                  <w:i/>
+                </w:rPr>
+              </m:ctrlPr>
+            </m:fPr>
+            <m:num>
+              <m:r>
+                <w:rPr>
+                  <w:rFonts w:ascii="Cambria Math" w:hAnsi="Cambria Math"/>
+                </w:rPr>
+                <m:t>vd</m:t>
+              </m:r>
+              <m:sSub>
+                <m:sSubPr>
+                  <m:ctrlPr>
+                    <w:rPr>
+                      <w:rFonts w:ascii="Cambria Math" w:hAnsi="Cambria Math"/>
+                      <w:i/>
+                    </w:rPr>
+                  </m:ctrlPr>
+                </m:sSubPr>
+                <m:e>
+                  <m:r>
+                    <w:rPr>
+                      <w:rFonts w:ascii="Cambria Math" w:hAnsi="Cambria Math"/>
+                    </w:rPr>
+                    <m:t>d</m:t>
+                  </m:r>
+                </m:e>
+                <m:sub>
+                  <m:r>
+                    <w:rPr>
+                      <w:rFonts w:ascii="Cambria Math" w:hAnsi="Cambria Math"/>
+                    </w:rPr>
+                    <m:t>target</m:t>
+                  </m:r>
+                </m:sub>
+              </m:sSub>
+            </m:num>
+            <m:den>
+              <m:r>
+                <w:rPr>
+                  <w:rFonts w:ascii="Cambria Math" w:hAnsi="Cambria Math"/>
+                </w:rPr>
+                <m:t>vd</m:t>
+              </m:r>
+              <m:sSub>
+                <m:sSubPr>
+                  <m:ctrlPr>
+                    <w:rPr>
+                      <w:rFonts w:ascii="Cambria Math" w:hAnsi="Cambria Math"/>
+                      <w:i/>
+                    </w:rPr>
+                  </m:ctrlPr>
+                </m:sSubPr>
+                <m:e>
+                  <m:r>
+                    <w:rPr>
+                      <w:rFonts w:ascii="Cambria Math" w:hAnsi="Cambria Math"/>
+                    </w:rPr>
+                    <m:t>d</m:t>
+                  </m:r>
+                </m:e>
+                <m:sub>
+                  <m:r>
+                    <w:rPr>
+                      <w:rFonts w:ascii="Cambria Math" w:hAnsi="Cambria Math"/>
+                    </w:rPr>
+                    <m:t>original</m:t>
+                  </m:r>
+                </m:sub>
+              </m:sSub>
+            </m:den>
+          </m:f>
+        </m:oMath>
+      </m:oMathPara>
+    </w:p>
+    <w:p>
+      <w:r>
+        <w:tab/>
+      </w:r>
+      <m:oMath>
+        <m:r>
+          <w:rPr>
+            <w:rFonts w:ascii="Cambria Math" w:hAnsi="Cambria Math"/>
+          </w:rPr>
+          <w:br/>
+        </m:r>
+      </m:oMath>
+      <m:oMathPara>
+        <m:oMath>
+          <m:r>
+            <w:rPr>
+              <w:rFonts w:ascii="Cambria Math" w:hAnsi="Cambria Math"/>
+            </w:rPr>
+            <m:t>g</m:t>
+          </m:r>
+          <m:r>
+            <w:rPr>
+              <w:rFonts w:ascii="Cambria Math" w:hAnsi="Cambria Math"/>
+            </w:rPr>
+            <m:t>u</m:t>
+          </m:r>
+          <m:r>
+            <w:rPr>
+              <w:rFonts w:ascii="Cambria Math" w:hAnsi="Cambria Math"/>
+            </w:rPr>
+            <m:t xml:space="preserve">= </m:t>
+          </m:r>
+          <m:f>
+            <m:fPr>
+              <m:ctrlPr>
+                <w:rPr>
+                  <w:rFonts w:ascii="Cambria Math" w:hAnsi="Cambria Math"/>
+                  <w:i/>
+                </w:rPr>
+              </m:ctrlPr>
+            </m:fPr>
+            <m:num>
+              <m:r>
+                <w:rPr>
+                  <w:rFonts w:ascii="Cambria Math" w:hAnsi="Cambria Math"/>
+                </w:rPr>
+                <m:t>vd</m:t>
+              </m:r>
+              <m:sSub>
+                <m:sSubPr>
+                  <m:ctrlPr>
+                    <w:rPr>
+                      <w:rFonts w:ascii="Cambria Math" w:hAnsi="Cambria Math"/>
+                      <w:i/>
+                    </w:rPr>
+                  </m:ctrlPr>
+                </m:sSubPr>
+                <m:e>
+                  <m:r>
+                    <w:rPr>
+                      <w:rFonts w:ascii="Cambria Math" w:hAnsi="Cambria Math"/>
+                    </w:rPr>
+                    <m:t>d</m:t>
+                  </m:r>
+                </m:e>
+                <m:sub>
+                  <m:r>
+                    <w:rPr>
+                      <w:rFonts w:ascii="Cambria Math" w:hAnsi="Cambria Math"/>
+                    </w:rPr>
+                    <m:t>target</m:t>
+                  </m:r>
+                </m:sub>
+              </m:sSub>
+            </m:num>
+            <m:den>
+              <m:r>
+                <w:rPr>
+                  <w:rFonts w:ascii="Cambria Math" w:hAnsi="Cambria Math"/>
+                </w:rPr>
+                <m:t>vd</m:t>
+              </m:r>
+              <m:sSub>
+                <m:sSubPr>
+                  <m:ctrlPr>
+                    <w:rPr>
+                      <w:rFonts w:ascii="Cambria Math" w:hAnsi="Cambria Math"/>
+                      <w:i/>
+                    </w:rPr>
+                  </m:ctrlPr>
+                </m:sSubPr>
+                <m:e>
+                  <m:r>
+                    <w:rPr>
+                      <w:rFonts w:ascii="Cambria Math" w:hAnsi="Cambria Math"/>
+                    </w:rPr>
+                    <m:t>d</m:t>
+                  </m:r>
+                </m:e>
+                <m:sub>
+                  <m:r>
+                    <w:rPr>
+                      <w:rFonts w:ascii="Cambria Math" w:hAnsi="Cambria Math"/>
+                    </w:rPr>
+                    <m:t>original</m:t>
+                  </m:r>
+                </m:sub>
+              </m:sSub>
+            </m:den>
+          </m:f>
+          <m:r>
+            <w:rPr>
+              <w:rFonts w:ascii="Cambria Math" w:hAnsi="Cambria Math"/>
+            </w:rPr>
+            <m:t>+gl</m:t>
+          </m:r>
+        </m:oMath>
+      </m:oMathPara>
+    </w:p>
+    <w:p>
+      <w:r>
+        <w:t xml:space="preserve">Having the transformation functions and the relation with the DVS, the algorithm for the optimization of the whole dataset has been written. </w:t>
+      </w:r>
+      <w:r>
+        <w:t>The flow of operation performed for a single image a reported in the figure below.</w:t>
+      </w:r>
+    </w:p>
+    <w:p>
+      <w:pPr>
+        <w:keepNext/>
+      </w:pPr>
+      <w:r>
+        <w:rPr>
+          <w:noProof/>
+        </w:rPr>
+        <w:drawing>
+          <wp:inline distT="0" distB="0" distL="0" distR="0" wp14:anchorId="5CBD3C47" wp14:editId="5DCEC4C7">
+            <wp:extent cx="6120130" cy="4374515"/>
+            <wp:effectExtent l="0" t="0" r="0" b="6985"/>
+            <wp:docPr id="4" name="Picture 4"/>
+            <wp:cNvGraphicFramePr>
+              <a:graphicFrameLocks xmlns:a="http://schemas.openxmlformats.org/drawingml/2006/main" noChangeAspect="1"/>
+            </wp:cNvGraphicFramePr>
+            <a:graphic xmlns:a="http://schemas.openxmlformats.org/drawingml/2006/main">
+              <a:graphicData uri="http://schemas.openxmlformats.org/drawingml/2006/picture">
+                <pic:pic xmlns:pic="http://schemas.openxmlformats.org/drawingml/2006/picture">
+                  <pic:nvPicPr>
+                    <pic:cNvPr id="4" name="Picture 4"/>
+                    <pic:cNvPicPr/>
+                  </pic:nvPicPr>
+                  <pic:blipFill>
+                    <a:blip r:embed="rId17">
+                      <a:extLst>
+                        <a:ext uri="{28A0092B-C50C-407E-A947-70E740481C1C}">
+                          <a14:useLocalDpi xmlns:a14="http://schemas.microsoft.com/office/drawing/2010/main" val="0"/>
+                        </a:ext>
+                      </a:extLst>
+                    </a:blip>
+                    <a:stretch>
+                      <a:fillRect/>
+                    </a:stretch>
+                  </pic:blipFill>
+                  <pic:spPr>
+                    <a:xfrm>
+                      <a:off x="0" y="0"/>
+                      <a:ext cx="6120130" cy="4374515"/>
+                    </a:xfrm>
+                    <a:prstGeom prst="rect">
+                      <a:avLst/>
+                    </a:prstGeom>
+                  </pic:spPr>
+                </pic:pic>
+              </a:graphicData>
+            </a:graphic>
+          </wp:inline>
+        </w:drawing>
+      </w:r>
+    </w:p>
+    <w:p>
+      <w:pPr>
+        <w:pStyle w:val="Caption"/>
+        <w:jc w:val="center"/>
+        <w:rPr>
+          <w:sz w:val="20"/>
+          <w:szCs w:val="20"/>
+        </w:rPr>
+      </w:pPr>
+      <w:r>
+        <w:rPr>
+          <w:sz w:val="20"/>
+          <w:szCs w:val="20"/>
+        </w:rPr>
+        <w:t xml:space="preserve">Figure </w:t>
+      </w:r>
+      <w:r>
+        <w:rPr>
+          <w:sz w:val="20"/>
+          <w:szCs w:val="20"/>
+        </w:rPr>
+        <w:fldChar w:fldCharType="begin"/>
+      </w:r>
+      <w:r>
+        <w:rPr>
+          <w:sz w:val="20"/>
+          <w:szCs w:val="20"/>
+        </w:rPr>
+        <w:instrText xml:space="preserve"> SEQ Figure \* ARABIC </w:instrText>
+      </w:r>
+      <w:r>
+        <w:rPr>
+          <w:sz w:val="20"/>
+          <w:szCs w:val="20"/>
+        </w:rPr>
+        <w:fldChar w:fldCharType="separate"/>
+      </w:r>
+      <w:r>
+        <w:rPr>
+          <w:noProof/>
+          <w:sz w:val="20"/>
+          <w:szCs w:val="20"/>
+        </w:rPr>
+        <w:t>9</w:t>
+      </w:r>
+      <w:r>
+        <w:rPr>
+          <w:sz w:val="20"/>
+          <w:szCs w:val="20"/>
+        </w:rPr>
+        <w:fldChar w:fldCharType="end"/>
+      </w:r>
+      <w:r>
+        <w:rPr>
+          <w:sz w:val="20"/>
+          <w:szCs w:val="20"/>
+        </w:rPr>
+        <w:t xml:space="preserve"> - OLED power optimization flow</w:t>
+      </w:r>
+    </w:p>
+    <w:p/>
+    <w:p>
+      <w:r>
+        <w:lastRenderedPageBreak/>
+        <w:t xml:space="preserve">The algorithm simply checks which of the three transformations discussed are the optimal for the input image. The optimality is checked using a power - distance plain. In particular the power space considered is not the power saving, rather the percentage of power not saved. In formula </w:t>
+      </w:r>
+    </w:p>
+    <w:p>
+      <m:oMathPara>
+        <m:oMath>
+          <m:r>
+            <w:rPr>
+              <w:rFonts w:ascii="Cambria Math" w:hAnsi="Cambria Math"/>
+            </w:rPr>
+            <m:t>power saving</m:t>
+          </m:r>
+          <m:d>
+            <m:dPr>
+              <m:ctrlPr>
+                <w:rPr>
+                  <w:rFonts w:ascii="Cambria Math" w:hAnsi="Cambria Math"/>
+                  <w:i/>
+                </w:rPr>
+              </m:ctrlPr>
+            </m:dPr>
+            <m:e>
+              <m:r>
+                <w:rPr>
+                  <w:rFonts w:ascii="Cambria Math" w:hAnsi="Cambria Math"/>
+                </w:rPr>
+                <m:t>i, j</m:t>
+              </m:r>
+            </m:e>
+          </m:d>
+          <m:r>
+            <w:rPr>
+              <w:rFonts w:ascii="Cambria Math" w:hAnsi="Cambria Math"/>
+            </w:rPr>
+            <m:t>=</m:t>
+          </m:r>
+          <m:f>
+            <m:fPr>
+              <m:ctrlPr>
+                <w:rPr>
+                  <w:rFonts w:ascii="Cambria Math" w:hAnsi="Cambria Math"/>
+                  <w:i/>
+                </w:rPr>
+              </m:ctrlPr>
+            </m:fPr>
+            <m:num>
+              <m:r>
+                <w:rPr>
+                  <w:rFonts w:ascii="Cambria Math" w:hAnsi="Cambria Math"/>
+                </w:rPr>
+                <m:t>powe</m:t>
+              </m:r>
+              <m:sSub>
+                <m:sSubPr>
+                  <m:ctrlPr>
+                    <w:rPr>
+                      <w:rFonts w:ascii="Cambria Math" w:hAnsi="Cambria Math"/>
+                      <w:i/>
+                    </w:rPr>
+                  </m:ctrlPr>
+                </m:sSubPr>
+                <m:e>
+                  <m:r>
+                    <w:rPr>
+                      <w:rFonts w:ascii="Cambria Math" w:hAnsi="Cambria Math"/>
+                    </w:rPr>
+                    <m:t>r</m:t>
+                  </m:r>
+                </m:e>
+                <m:sub>
+                  <m:r>
+                    <w:rPr>
+                      <w:rFonts w:ascii="Cambria Math" w:hAnsi="Cambria Math"/>
+                    </w:rPr>
+                    <m:t>i</m:t>
+                  </m:r>
+                </m:sub>
+              </m:sSub>
+              <m:r>
+                <w:rPr>
+                  <w:rFonts w:ascii="Cambria Math" w:hAnsi="Cambria Math"/>
+                </w:rPr>
+                <m:t>-powe</m:t>
+              </m:r>
+              <m:sSub>
+                <m:sSubPr>
+                  <m:ctrlPr>
+                    <w:rPr>
+                      <w:rFonts w:ascii="Cambria Math" w:hAnsi="Cambria Math"/>
+                      <w:i/>
+                    </w:rPr>
+                  </m:ctrlPr>
+                </m:sSubPr>
+                <m:e>
+                  <m:r>
+                    <w:rPr>
+                      <w:rFonts w:ascii="Cambria Math" w:hAnsi="Cambria Math"/>
+                    </w:rPr>
+                    <m:t>r</m:t>
+                  </m:r>
+                </m:e>
+                <m:sub>
+                  <m:r>
+                    <w:rPr>
+                      <w:rFonts w:ascii="Cambria Math" w:hAnsi="Cambria Math"/>
+                    </w:rPr>
+                    <m:t>j</m:t>
+                  </m:r>
+                </m:sub>
+              </m:sSub>
+            </m:num>
+            <m:den>
+              <m:r>
+                <w:rPr>
+                  <w:rFonts w:ascii="Cambria Math" w:hAnsi="Cambria Math"/>
+                </w:rPr>
+                <m:t>powe</m:t>
+              </m:r>
+              <m:sSub>
+                <m:sSubPr>
+                  <m:ctrlPr>
+                    <w:rPr>
+                      <w:rFonts w:ascii="Cambria Math" w:hAnsi="Cambria Math"/>
+                      <w:i/>
+                    </w:rPr>
+                  </m:ctrlPr>
+                </m:sSubPr>
+                <m:e>
+                  <m:r>
+                    <w:rPr>
+                      <w:rFonts w:ascii="Cambria Math" w:hAnsi="Cambria Math"/>
+                    </w:rPr>
+                    <m:t>r</m:t>
+                  </m:r>
+                </m:e>
+                <m:sub>
+                  <m:r>
+                    <w:rPr>
+                      <w:rFonts w:ascii="Cambria Math" w:hAnsi="Cambria Math"/>
+                    </w:rPr>
+                    <m:t>i</m:t>
+                  </m:r>
+                </m:sub>
+              </m:sSub>
+            </m:den>
+          </m:f>
+          <m:r>
+            <w:rPr>
+              <w:rFonts w:ascii="Cambria Math" w:hAnsi="Cambria Math"/>
+            </w:rPr>
+            <m:t>∙100 →</m:t>
+          </m:r>
+        </m:oMath>
+      </m:oMathPara>
+    </w:p>
+    <w:p>
+      <m:oMathPara>
+        <m:oMath>
+          <m:r>
+            <w:rPr>
+              <w:rFonts w:ascii="Cambria Math" w:hAnsi="Cambria Math"/>
+            </w:rPr>
+            <m:t xml:space="preserve">power not saved </m:t>
+          </m:r>
+          <m:d>
+            <m:dPr>
+              <m:ctrlPr>
+                <w:rPr>
+                  <w:rFonts w:ascii="Cambria Math" w:hAnsi="Cambria Math"/>
+                  <w:i/>
+                </w:rPr>
+              </m:ctrlPr>
+            </m:dPr>
+            <m:e>
+              <m:r>
+                <w:rPr>
+                  <w:rFonts w:ascii="Cambria Math" w:hAnsi="Cambria Math"/>
+                </w:rPr>
+                <m:t>i, j</m:t>
+              </m:r>
+            </m:e>
+          </m:d>
+          <m:r>
+            <w:rPr>
+              <w:rFonts w:ascii="Cambria Math" w:hAnsi="Cambria Math"/>
+            </w:rPr>
+            <m:t>=100-power saving(i, j)</m:t>
+          </m:r>
+        </m:oMath>
+      </m:oMathPara>
+    </w:p>
+    <w:p>
+      <w:r>
+        <w:t>Using this metrics is possible to create a plaint power – distance in which the optimal solution is the one closest to the origin.</w:t>
+      </w:r>
+    </w:p>
+    <w:p>
+      <w:pPr>
+        <w:keepNext/>
+        <w:jc w:val="center"/>
+      </w:pPr>
+      <w:r>
+        <w:rPr>
+          <w:noProof/>
+        </w:rPr>
+        <w:drawing>
+          <wp:inline distT="0" distB="0" distL="0" distR="0" wp14:anchorId="27D73B0A" wp14:editId="67C94F70">
+            <wp:extent cx="4281699" cy="3442915"/>
+            <wp:effectExtent l="0" t="0" r="5080" b="5715"/>
+            <wp:docPr id="5" name="Picture 5"/>
+            <wp:cNvGraphicFramePr>
+              <a:graphicFrameLocks xmlns:a="http://schemas.openxmlformats.org/drawingml/2006/main" noChangeAspect="1"/>
+            </wp:cNvGraphicFramePr>
+            <a:graphic xmlns:a="http://schemas.openxmlformats.org/drawingml/2006/main">
+              <a:graphicData uri="http://schemas.openxmlformats.org/drawingml/2006/picture">
+                <pic:pic xmlns:pic="http://schemas.openxmlformats.org/drawingml/2006/picture">
+                  <pic:nvPicPr>
+                    <pic:cNvPr id="5" name="Picture 5"/>
+                    <pic:cNvPicPr/>
+                  </pic:nvPicPr>
+                  <pic:blipFill>
+                    <a:blip r:embed="rId18">
+                      <a:extLst>
+                        <a:ext uri="{28A0092B-C50C-407E-A947-70E740481C1C}">
+                          <a14:useLocalDpi xmlns:a14="http://schemas.microsoft.com/office/drawing/2010/main" val="0"/>
+                        </a:ext>
+                      </a:extLst>
+                    </a:blip>
+                    <a:stretch>
+                      <a:fillRect/>
+                    </a:stretch>
+                  </pic:blipFill>
+                  <pic:spPr>
+                    <a:xfrm>
+                      <a:off x="0" y="0"/>
+                      <a:ext cx="4285440" cy="3445924"/>
+                    </a:xfrm>
+                    <a:prstGeom prst="rect">
+                      <a:avLst/>
+                    </a:prstGeom>
+                  </pic:spPr>
+                </pic:pic>
+              </a:graphicData>
+            </a:graphic>
+          </wp:inline>
+        </w:drawing>
+      </w:r>
+    </w:p>
+    <w:p>
+      <w:pPr>
+        <w:pStyle w:val="Caption"/>
+        <w:jc w:val="center"/>
+        <w:rPr>
+          <w:sz w:val="20"/>
+          <w:szCs w:val="20"/>
+        </w:rPr>
+      </w:pPr>
+      <w:r>
+        <w:rPr>
+          <w:sz w:val="20"/>
+          <w:szCs w:val="20"/>
+        </w:rPr>
+        <w:t xml:space="preserve">Figure </w:t>
+      </w:r>
+      <w:r>
+        <w:rPr>
+          <w:sz w:val="20"/>
+          <w:szCs w:val="20"/>
+        </w:rPr>
+        <w:fldChar w:fldCharType="begin"/>
+      </w:r>
+      <w:r>
+        <w:rPr>
+          <w:sz w:val="20"/>
+          <w:szCs w:val="20"/>
+        </w:rPr>
+        <w:instrText xml:space="preserve"> SEQ Figure \* ARABIC </w:instrText>
+      </w:r>
+      <w:r>
+        <w:rPr>
+          <w:sz w:val="20"/>
+          <w:szCs w:val="20"/>
+        </w:rPr>
+        <w:fldChar w:fldCharType="separate"/>
+      </w:r>
+      <w:r>
+        <w:rPr>
+          <w:noProof/>
+          <w:sz w:val="20"/>
+          <w:szCs w:val="20"/>
+        </w:rPr>
+        <w:t>10</w:t>
+      </w:r>
+      <w:r>
+        <w:rPr>
+          <w:sz w:val="20"/>
+          <w:szCs w:val="20"/>
+        </w:rPr>
+        <w:fldChar w:fldCharType="end"/>
+      </w:r>
+      <w:r>
+        <w:rPr>
+          <w:sz w:val="20"/>
+          <w:szCs w:val="20"/>
+        </w:rPr>
+        <w:t xml:space="preserve"> - Optimization plain</w:t>
+      </w:r>
+    </w:p>
+    <w:p>
+      <w:r>
+        <w:t xml:space="preserve">The three transformations are applied and the one presenting the less </w:t>
+      </w:r>
+      <w:r>
+        <w:t>Euclidian</w:t>
+      </w:r>
+      <w:r>
+        <w:t xml:space="preserve"> distance in the </w:t>
+      </w:r>
+      <w:r>
+        <w:t>plain is considered, the other are dropped.</w:t>
+      </w:r>
+    </w:p>
+    <w:p>
+      <w:r>
+        <w:t>The table below report the results for the algorithm.</w:t>
+      </w:r>
+    </w:p>
+    <w:p>
+      <w:pPr>
+        <w:pStyle w:val="Caption"/>
+        <w:keepNext/>
+        <w:jc w:val="center"/>
+        <w:rPr>
+          <w:sz w:val="20"/>
+          <w:szCs w:val="20"/>
+        </w:rPr>
+      </w:pPr>
+      <w:r>
+        <w:rPr>
+          <w:sz w:val="20"/>
+          <w:szCs w:val="20"/>
+        </w:rPr>
+        <w:t xml:space="preserve">Table </w:t>
+      </w:r>
+      <w:r>
+        <w:rPr>
+          <w:sz w:val="20"/>
+          <w:szCs w:val="20"/>
+        </w:rPr>
+        <w:fldChar w:fldCharType="begin"/>
+      </w:r>
+      <w:r>
+        <w:rPr>
+          <w:sz w:val="20"/>
+          <w:szCs w:val="20"/>
+        </w:rPr>
+        <w:instrText xml:space="preserve"> SEQ Table \* ARABIC </w:instrText>
+      </w:r>
+      <w:r>
+        <w:rPr>
+          <w:sz w:val="20"/>
+          <w:szCs w:val="20"/>
+        </w:rPr>
+        <w:fldChar w:fldCharType="separate"/>
+      </w:r>
+      <w:r>
+        <w:rPr>
+          <w:noProof/>
+          <w:sz w:val="20"/>
+          <w:szCs w:val="20"/>
+        </w:rPr>
+        <w:t>2</w:t>
+      </w:r>
+      <w:r>
+        <w:rPr>
+          <w:sz w:val="20"/>
+          <w:szCs w:val="20"/>
+        </w:rPr>
+        <w:fldChar w:fldCharType="end"/>
+      </w:r>
+      <w:r>
+        <w:rPr>
+          <w:sz w:val="20"/>
+          <w:szCs w:val="20"/>
+        </w:rPr>
+        <w:t xml:space="preserve"> - OLED optimization results</w:t>
+      </w:r>
+    </w:p>
+    <w:tbl>
+      <w:tblPr>
+        <w:tblW w:w="6800" w:type="dxa"/>
+        <w:jc w:val="center"/>
+        <w:tblLook w:val="04A0" w:firstRow="1" w:lastRow="0" w:firstColumn="1" w:lastColumn="0" w:noHBand="0" w:noVBand="1"/>
+      </w:tblPr>
+      <w:tblGrid>
+        <w:gridCol w:w="2540"/>
+        <w:gridCol w:w="1420"/>
+        <w:gridCol w:w="1460"/>
+        <w:gridCol w:w="1380"/>
+      </w:tblGrid>
+      <w:tr>
+        <w:trPr>
+          <w:trHeight w:val="300"/>
+          <w:jc w:val="center"/>
+        </w:trPr>
+        <w:tc>
+          <w:tcPr>
+            <w:tcW w:w="2540" w:type="dxa"/>
+            <w:tcBorders>
+              <w:top w:val="single" w:sz="4" w:space="0" w:color="auto"/>
+              <w:left w:val="single" w:sz="4" w:space="0" w:color="auto"/>
+              <w:bottom w:val="single" w:sz="4" w:space="0" w:color="auto"/>
+              <w:right w:val="single" w:sz="4" w:space="0" w:color="auto"/>
+            </w:tcBorders>
+            <w:shd w:val="clear" w:color="auto" w:fill="auto"/>
+            <w:noWrap/>
+            <w:vAlign w:val="bottom"/>
+            <w:hideMark/>
+          </w:tcPr>
+          <w:p>
+            <w:pPr>
+              <w:spacing w:after="0" w:line="240" w:lineRule="auto"/>
+              <w:jc w:val="center"/>
+              <w:rPr>
+                <w:rFonts w:ascii="Calibri" w:eastAsia="Times New Roman" w:hAnsi="Calibri" w:cs="Times New Roman"/>
+                <w:color w:val="000000"/>
+                <w:sz w:val="22"/>
+                <w:szCs w:val="22"/>
+              </w:rPr>
+            </w:pPr>
+            <w:r>
+              <w:rPr>
+                <w:rFonts w:ascii="Calibri" w:eastAsia="Times New Roman" w:hAnsi="Calibri" w:cs="Times New Roman"/>
+                <w:color w:val="000000"/>
+                <w:sz w:val="22"/>
+                <w:szCs w:val="22"/>
+              </w:rPr>
+              <w:t> </w:t>
+            </w:r>
+          </w:p>
+        </w:tc>
+        <w:tc>
+          <w:tcPr>
+            <w:tcW w:w="1420" w:type="dxa"/>
+            <w:tcBorders>
+              <w:top w:val="single" w:sz="4" w:space="0" w:color="auto"/>
+              <w:left w:val="nil"/>
+              <w:bottom w:val="single" w:sz="4" w:space="0" w:color="auto"/>
+              <w:right w:val="single" w:sz="4" w:space="0" w:color="auto"/>
+            </w:tcBorders>
+            <w:shd w:val="clear" w:color="auto" w:fill="auto"/>
+            <w:noWrap/>
+            <w:vAlign w:val="bottom"/>
+            <w:hideMark/>
+          </w:tcPr>
+          <w:p>
+            <w:pPr>
+              <w:spacing w:after="0" w:line="240" w:lineRule="auto"/>
+              <w:jc w:val="center"/>
+              <w:rPr>
+                <w:rFonts w:ascii="Calibri" w:eastAsia="Times New Roman" w:hAnsi="Calibri" w:cs="Times New Roman"/>
+                <w:color w:val="000000"/>
+                <w:sz w:val="22"/>
+                <w:szCs w:val="22"/>
+              </w:rPr>
+            </w:pPr>
+            <w:r>
+              <w:rPr>
+                <w:rFonts w:ascii="Calibri" w:eastAsia="Times New Roman" w:hAnsi="Calibri" w:cs="Times New Roman"/>
+                <w:color w:val="000000"/>
+                <w:sz w:val="22"/>
+                <w:szCs w:val="22"/>
+              </w:rPr>
+              <w:t xml:space="preserve">1% </w:t>
+            </w:r>
+          </w:p>
+          <w:p>
+            <w:pPr>
+              <w:spacing w:after="0" w:line="240" w:lineRule="auto"/>
+              <w:jc w:val="center"/>
+              <w:rPr>
+                <w:rFonts w:ascii="Calibri" w:eastAsia="Times New Roman" w:hAnsi="Calibri" w:cs="Times New Roman"/>
+                <w:color w:val="000000"/>
+                <w:sz w:val="22"/>
+                <w:szCs w:val="22"/>
+              </w:rPr>
+            </w:pPr>
+            <w:r>
+              <w:rPr>
+                <w:rFonts w:ascii="Calibri" w:eastAsia="Times New Roman" w:hAnsi="Calibri" w:cs="Times New Roman"/>
+                <w:color w:val="000000"/>
+                <w:sz w:val="22"/>
+                <w:szCs w:val="22"/>
+              </w:rPr>
+              <w:t>distance</w:t>
+            </w:r>
+          </w:p>
+        </w:tc>
+        <w:tc>
+          <w:tcPr>
+            <w:tcW w:w="1460" w:type="dxa"/>
+            <w:tcBorders>
+              <w:top w:val="single" w:sz="4" w:space="0" w:color="auto"/>
+              <w:left w:val="nil"/>
+              <w:bottom w:val="single" w:sz="4" w:space="0" w:color="auto"/>
+              <w:right w:val="single" w:sz="4" w:space="0" w:color="auto"/>
+            </w:tcBorders>
+            <w:shd w:val="clear" w:color="auto" w:fill="auto"/>
+            <w:noWrap/>
+            <w:vAlign w:val="bottom"/>
+            <w:hideMark/>
+          </w:tcPr>
+          <w:p>
+            <w:pPr>
+              <w:spacing w:after="0" w:line="240" w:lineRule="auto"/>
+              <w:jc w:val="center"/>
+              <w:rPr>
+                <w:rFonts w:ascii="Calibri" w:eastAsia="Times New Roman" w:hAnsi="Calibri" w:cs="Times New Roman"/>
+                <w:color w:val="000000"/>
+                <w:sz w:val="22"/>
+                <w:szCs w:val="22"/>
+              </w:rPr>
+            </w:pPr>
+            <w:r>
+              <w:rPr>
+                <w:rFonts w:ascii="Calibri" w:eastAsia="Times New Roman" w:hAnsi="Calibri" w:cs="Times New Roman"/>
+                <w:color w:val="000000"/>
+                <w:sz w:val="22"/>
+                <w:szCs w:val="22"/>
+              </w:rPr>
+              <w:t>5%</w:t>
+            </w:r>
+          </w:p>
+          <w:p>
+            <w:pPr>
+              <w:spacing w:after="0" w:line="240" w:lineRule="auto"/>
+              <w:jc w:val="center"/>
+              <w:rPr>
+                <w:rFonts w:ascii="Calibri" w:eastAsia="Times New Roman" w:hAnsi="Calibri" w:cs="Times New Roman"/>
+                <w:color w:val="000000"/>
+                <w:sz w:val="22"/>
+                <w:szCs w:val="22"/>
+              </w:rPr>
+            </w:pPr>
+            <w:r>
+              <w:rPr>
+                <w:rFonts w:ascii="Calibri" w:eastAsia="Times New Roman" w:hAnsi="Calibri" w:cs="Times New Roman"/>
+                <w:color w:val="000000"/>
+                <w:sz w:val="22"/>
+                <w:szCs w:val="22"/>
+              </w:rPr>
+              <w:t xml:space="preserve"> distance</w:t>
+            </w:r>
+          </w:p>
+        </w:tc>
+        <w:tc>
+          <w:tcPr>
+            <w:tcW w:w="1380" w:type="dxa"/>
+            <w:tcBorders>
+              <w:top w:val="single" w:sz="4" w:space="0" w:color="auto"/>
+              <w:left w:val="nil"/>
+              <w:bottom w:val="single" w:sz="4" w:space="0" w:color="auto"/>
+              <w:right w:val="single" w:sz="4" w:space="0" w:color="auto"/>
+            </w:tcBorders>
+            <w:shd w:val="clear" w:color="auto" w:fill="auto"/>
+            <w:noWrap/>
+            <w:vAlign w:val="bottom"/>
+            <w:hideMark/>
+          </w:tcPr>
+          <w:p>
+            <w:pPr>
+              <w:spacing w:after="0" w:line="240" w:lineRule="auto"/>
+              <w:jc w:val="center"/>
+              <w:rPr>
+                <w:rFonts w:ascii="Calibri" w:eastAsia="Times New Roman" w:hAnsi="Calibri" w:cs="Times New Roman"/>
+                <w:color w:val="000000"/>
+                <w:sz w:val="22"/>
+                <w:szCs w:val="22"/>
+              </w:rPr>
+            </w:pPr>
+            <w:r>
+              <w:rPr>
+                <w:rFonts w:ascii="Calibri" w:eastAsia="Times New Roman" w:hAnsi="Calibri" w:cs="Times New Roman"/>
+                <w:color w:val="000000"/>
+                <w:sz w:val="22"/>
+                <w:szCs w:val="22"/>
+              </w:rPr>
+              <w:t>10% distance</w:t>
+            </w:r>
+          </w:p>
+        </w:tc>
+      </w:tr>
+      <w:tr>
+        <w:trPr>
+          <w:trHeight w:val="300"/>
+          <w:jc w:val="center"/>
+        </w:trPr>
+        <w:tc>
+          <w:tcPr>
+            <w:tcW w:w="2540" w:type="dxa"/>
+            <w:tcBorders>
+              <w:top w:val="nil"/>
+              <w:left w:val="single" w:sz="4" w:space="0" w:color="auto"/>
+              <w:bottom w:val="single" w:sz="4" w:space="0" w:color="auto"/>
+              <w:right w:val="single" w:sz="4" w:space="0" w:color="auto"/>
+            </w:tcBorders>
+            <w:shd w:val="clear" w:color="auto" w:fill="auto"/>
+            <w:noWrap/>
+            <w:vAlign w:val="bottom"/>
+            <w:hideMark/>
+          </w:tcPr>
+          <w:p>
+            <w:pPr>
+              <w:spacing w:after="0" w:line="240" w:lineRule="auto"/>
+              <w:jc w:val="center"/>
+              <w:rPr>
+                <w:rFonts w:ascii="Calibri" w:eastAsia="Times New Roman" w:hAnsi="Calibri" w:cs="Times New Roman"/>
+                <w:color w:val="000000"/>
+                <w:sz w:val="22"/>
+                <w:szCs w:val="22"/>
+              </w:rPr>
+            </w:pPr>
+            <w:r>
+              <w:rPr>
+                <w:rFonts w:ascii="Calibri" w:eastAsia="Times New Roman" w:hAnsi="Calibri" w:cs="Times New Roman"/>
+                <w:color w:val="000000"/>
+                <w:sz w:val="22"/>
+                <w:szCs w:val="22"/>
+              </w:rPr>
+              <w:t>Average dataset saving</w:t>
+            </w:r>
+          </w:p>
+        </w:tc>
+        <w:tc>
+          <w:tcPr>
+            <w:tcW w:w="1420" w:type="dxa"/>
+            <w:tcBorders>
+              <w:top w:val="nil"/>
+              <w:left w:val="nil"/>
+              <w:bottom w:val="single" w:sz="4" w:space="0" w:color="auto"/>
+              <w:right w:val="single" w:sz="4" w:space="0" w:color="auto"/>
+            </w:tcBorders>
+            <w:shd w:val="clear" w:color="auto" w:fill="auto"/>
+            <w:noWrap/>
+            <w:vAlign w:val="bottom"/>
+            <w:hideMark/>
+          </w:tcPr>
+          <w:p>
+            <w:pPr>
+              <w:spacing w:after="0" w:line="240" w:lineRule="auto"/>
+              <w:jc w:val="center"/>
+              <w:rPr>
+                <w:rFonts w:ascii="Calibri" w:eastAsia="Times New Roman" w:hAnsi="Calibri" w:cs="Times New Roman"/>
+                <w:color w:val="000000"/>
+                <w:sz w:val="22"/>
+                <w:szCs w:val="22"/>
+              </w:rPr>
+            </w:pPr>
+            <w:r>
+              <w:rPr>
+                <w:rFonts w:ascii="Calibri" w:eastAsia="Times New Roman" w:hAnsi="Calibri" w:cs="Times New Roman"/>
+                <w:color w:val="000000"/>
+                <w:sz w:val="22"/>
+                <w:szCs w:val="22"/>
+              </w:rPr>
+              <w:t>11</w:t>
+            </w:r>
+            <w:r>
+              <w:rPr>
+                <w:rFonts w:ascii="Calibri" w:eastAsia="Times New Roman" w:hAnsi="Calibri" w:cs="Times New Roman"/>
+                <w:color w:val="000000"/>
+                <w:sz w:val="22"/>
+                <w:szCs w:val="22"/>
+              </w:rPr>
+              <w:t>,</w:t>
+            </w:r>
+            <w:r>
+              <w:rPr>
+                <w:rFonts w:ascii="Calibri" w:eastAsia="Times New Roman" w:hAnsi="Calibri" w:cs="Times New Roman"/>
+                <w:color w:val="000000"/>
+                <w:sz w:val="22"/>
+                <w:szCs w:val="22"/>
+              </w:rPr>
+              <w:t>84</w:t>
+            </w:r>
+            <w:r>
+              <w:rPr>
+                <w:rFonts w:ascii="Calibri" w:eastAsia="Times New Roman" w:hAnsi="Calibri" w:cs="Times New Roman"/>
+                <w:color w:val="000000"/>
+                <w:sz w:val="22"/>
+                <w:szCs w:val="22"/>
+              </w:rPr>
+              <w:t>%</w:t>
+            </w:r>
+          </w:p>
+        </w:tc>
+        <w:tc>
+          <w:tcPr>
+            <w:tcW w:w="1460" w:type="dxa"/>
+            <w:tcBorders>
+              <w:top w:val="nil"/>
+              <w:left w:val="nil"/>
+              <w:bottom w:val="single" w:sz="4" w:space="0" w:color="auto"/>
+              <w:right w:val="single" w:sz="4" w:space="0" w:color="auto"/>
+            </w:tcBorders>
+            <w:shd w:val="clear" w:color="auto" w:fill="auto"/>
+            <w:noWrap/>
+            <w:vAlign w:val="bottom"/>
+            <w:hideMark/>
+          </w:tcPr>
+          <w:p>
+            <w:pPr>
+              <w:spacing w:after="0" w:line="240" w:lineRule="auto"/>
+              <w:jc w:val="center"/>
+              <w:rPr>
+                <w:rFonts w:ascii="Calibri" w:eastAsia="Times New Roman" w:hAnsi="Calibri" w:cs="Times New Roman"/>
+                <w:color w:val="000000"/>
+                <w:sz w:val="22"/>
+                <w:szCs w:val="22"/>
+              </w:rPr>
+            </w:pPr>
+            <w:r>
+              <w:rPr>
+                <w:rFonts w:ascii="Calibri" w:eastAsia="Times New Roman" w:hAnsi="Calibri" w:cs="Times New Roman"/>
+                <w:color w:val="000000"/>
+                <w:sz w:val="22"/>
+                <w:szCs w:val="22"/>
+              </w:rPr>
+              <w:t>2</w:t>
+            </w:r>
+            <w:r>
+              <w:rPr>
+                <w:rFonts w:ascii="Calibri" w:eastAsia="Times New Roman" w:hAnsi="Calibri" w:cs="Times New Roman"/>
+                <w:color w:val="000000"/>
+                <w:sz w:val="22"/>
+                <w:szCs w:val="22"/>
+              </w:rPr>
+              <w:t>6,6</w:t>
+            </w:r>
+            <w:r>
+              <w:rPr>
+                <w:rFonts w:ascii="Calibri" w:eastAsia="Times New Roman" w:hAnsi="Calibri" w:cs="Times New Roman"/>
+                <w:color w:val="000000"/>
+                <w:sz w:val="22"/>
+                <w:szCs w:val="22"/>
+              </w:rPr>
+              <w:t>7</w:t>
+            </w:r>
+            <w:r>
+              <w:rPr>
+                <w:rFonts w:ascii="Calibri" w:eastAsia="Times New Roman" w:hAnsi="Calibri" w:cs="Times New Roman"/>
+                <w:color w:val="000000"/>
+                <w:sz w:val="22"/>
+                <w:szCs w:val="22"/>
+              </w:rPr>
+              <w:t>%</w:t>
+            </w:r>
+          </w:p>
+        </w:tc>
+        <w:tc>
+          <w:tcPr>
+            <w:tcW w:w="1380" w:type="dxa"/>
+            <w:tcBorders>
+              <w:top w:val="nil"/>
+              <w:left w:val="nil"/>
+              <w:bottom w:val="single" w:sz="4" w:space="0" w:color="auto"/>
+              <w:right w:val="single" w:sz="4" w:space="0" w:color="auto"/>
+            </w:tcBorders>
+            <w:shd w:val="clear" w:color="auto" w:fill="auto"/>
+            <w:noWrap/>
+            <w:vAlign w:val="bottom"/>
+            <w:hideMark/>
+          </w:tcPr>
+          <w:p>
+            <w:pPr>
+              <w:spacing w:after="0" w:line="240" w:lineRule="auto"/>
+              <w:jc w:val="center"/>
+              <w:rPr>
+                <w:rFonts w:ascii="Calibri" w:eastAsia="Times New Roman" w:hAnsi="Calibri" w:cs="Times New Roman"/>
+                <w:color w:val="000000"/>
+                <w:sz w:val="22"/>
+                <w:szCs w:val="22"/>
+              </w:rPr>
+            </w:pPr>
+            <w:r>
+              <w:rPr>
+                <w:rFonts w:ascii="Calibri" w:eastAsia="Times New Roman" w:hAnsi="Calibri" w:cs="Times New Roman"/>
+                <w:color w:val="000000"/>
+                <w:sz w:val="22"/>
+                <w:szCs w:val="22"/>
+              </w:rPr>
+              <w:t>36.57</w:t>
+            </w:r>
+            <w:r>
+              <w:rPr>
+                <w:rFonts w:ascii="Calibri" w:eastAsia="Times New Roman" w:hAnsi="Calibri" w:cs="Times New Roman"/>
+                <w:color w:val="000000"/>
+                <w:sz w:val="22"/>
+                <w:szCs w:val="22"/>
+              </w:rPr>
+              <w:t>%</w:t>
+            </w:r>
+          </w:p>
+        </w:tc>
+      </w:tr>
+    </w:tbl>
+    <w:p/>
     <w:p/>
     <w:sectPr>
-      <w:footerReference w:type="default" r:id="rId16"/>
+      <w:footerReference w:type="default" r:id="rId19"/>
       <w:type w:val="continuous"/>
       <w:pgSz w:w="11906" w:h="16838"/>
       <w:pgMar w:top="1417" w:right="1134" w:bottom="1134" w:left="1134" w:header="709" w:footer="709" w:gutter="0"/>

</xml_diff>